<commit_message>
Début de l'interface graphique, doc mise à jour
Début du développement de l'interface graphique grâce à tkinter
</commit_message>
<xml_diff>
--- a/Projet/Documentation/Uses cases.docx
+++ b/Projet/Documentation/Uses cases.docx
@@ -901,8 +901,76 @@
             <w:tcW w:w="4531" w:type="dxa"/>
           </w:tcPr>
           <w:p>
+            <w:r>
+              <w:t xml:space="preserve">Les images sont affichés, côte à côte, dans la zone de travail </w:t>
+            </w:r>
+          </w:p>
+        </w:tc>
+      </w:tr>
+      <w:tr>
+        <w:tc>
+          <w:tcPr>
+            <w:tcW w:w="4531" w:type="dxa"/>
+          </w:tcPr>
+          <w:p>
+            <w:r>
+              <w:t>L’utilisateur clique sur une image et bouge la souris</w:t>
+            </w:r>
+          </w:p>
+        </w:tc>
+        <w:tc>
+          <w:tcPr>
+            <w:tcW w:w="4531" w:type="dxa"/>
+          </w:tcPr>
+          <w:p>
+            <w:r>
+              <w:t>L’image se trouvant directement sous le curseur le suit</w:t>
+            </w:r>
+          </w:p>
+        </w:tc>
+      </w:tr>
+      <w:tr>
+        <w:tc>
+          <w:tcPr>
+            <w:tcW w:w="4531" w:type="dxa"/>
+          </w:tcPr>
+          <w:p>
+            <w:r>
+              <w:t>L’utilisateur clique sur « Enregistrer »</w:t>
+            </w:r>
+          </w:p>
+        </w:tc>
+        <w:tc>
+          <w:tcPr>
+            <w:tcW w:w="4531" w:type="dxa"/>
+          </w:tcPr>
+          <w:p>
+            <w:r>
+              <w:t xml:space="preserve">Un dialogue d’enregistrement de fichier s’ouvre, et l’utilisateur peut choisir un emplacement sous lequel enregistrer son collage </w:t>
+            </w:r>
+          </w:p>
+        </w:tc>
+      </w:tr>
+      <w:tr>
+        <w:tc>
+          <w:tcPr>
+            <w:tcW w:w="4531" w:type="dxa"/>
+          </w:tcPr>
+          <w:p/>
+        </w:tc>
+        <w:tc>
+          <w:tcPr>
+            <w:tcW w:w="4531" w:type="dxa"/>
+          </w:tcPr>
+          <w:p>
+            <w:r>
+              <w:t>Si le collage n’est pas rectangulaire (images aux tailles différentes), le programme définit la largeur et la longueur en fonction des images qui dépassent, et comble les espaces vides</w:t>
+            </w:r>
             <w:bookmarkStart w:id="0" w:name="_GoBack"/>
             <w:bookmarkEnd w:id="0"/>
+            <w:r>
+              <w:t xml:space="preserve"> par du blanc</w:t>
+            </w:r>
           </w:p>
         </w:tc>
       </w:tr>

</xml_diff>